<commit_message>
The 4th perliminary commit to add the database files to the FlightSpanners repo
</commit_message>
<xml_diff>
--- a/Documents/FlightSpanners-FuntionalRequirements.docx
+++ b/Documents/FlightSpanners-FuntionalRequirements.docx
@@ -104,7 +104,39 @@
           <w:sz w:val="24"/>
           <w:szCs w:val="24"/>
         </w:rPr>
-        <w:t>website has three types of users: Admin, Organizer, &amp; Spanner.</w:t>
+        <w:t>website has t</w:t>
+      </w:r>
+      <w:r>
+        <w:rPr>
+          <w:rFonts w:ascii="Verdana" w:hAnsi="Verdana"/>
+          <w:sz w:val="24"/>
+          <w:szCs w:val="24"/>
+        </w:rPr>
+        <w:t>wo</w:t>
+      </w:r>
+      <w:r>
+        <w:rPr>
+          <w:rFonts w:ascii="Verdana" w:hAnsi="Verdana"/>
+          <w:sz w:val="24"/>
+          <w:szCs w:val="24"/>
+        </w:rPr>
+        <w:t xml:space="preserve"> types of </w:t>
+      </w:r>
+      <w:r>
+        <w:rPr>
+          <w:rFonts w:ascii="Verdana" w:hAnsi="Verdana"/>
+          <w:sz w:val="24"/>
+          <w:szCs w:val="24"/>
+        </w:rPr>
+        <w:t xml:space="preserve">registered </w:t>
+      </w:r>
+      <w:r>
+        <w:rPr>
+          <w:rFonts w:ascii="Verdana" w:hAnsi="Verdana"/>
+          <w:sz w:val="24"/>
+          <w:szCs w:val="24"/>
+        </w:rPr>
+        <w:t>users: Organizer, &amp; Spanner.</w:t>
       </w:r>
     </w:p>
     <w:p>
@@ -122,47 +154,7 @@
           <w:sz w:val="24"/>
           <w:szCs w:val="24"/>
         </w:rPr>
-        <w:t xml:space="preserve">The Admin currently is the developer itself so, currently it </w:t>
-      </w:r>
-      <w:r>
-        <w:rPr>
-          <w:rFonts w:ascii="Verdana" w:hAnsi="Verdana"/>
-          <w:sz w:val="24"/>
-          <w:szCs w:val="24"/>
-        </w:rPr>
-        <w:t>will available</w:t>
-      </w:r>
-      <w:r>
-        <w:rPr>
-          <w:rFonts w:ascii="Verdana" w:hAnsi="Verdana"/>
-          <w:sz w:val="24"/>
-          <w:szCs w:val="24"/>
-        </w:rPr>
-        <w:t xml:space="preserve"> two users</w:t>
-      </w:r>
-      <w:r>
-        <w:rPr>
-          <w:rFonts w:ascii="Verdana" w:hAnsi="Verdana"/>
-          <w:sz w:val="24"/>
-          <w:szCs w:val="24"/>
-        </w:rPr>
-        <w:t xml:space="preserve"> only</w:t>
-      </w:r>
-      <w:r>
-        <w:rPr>
-          <w:rFonts w:ascii="Verdana" w:hAnsi="Verdana"/>
-          <w:sz w:val="24"/>
-          <w:szCs w:val="24"/>
-        </w:rPr>
-        <w:t xml:space="preserve"> which are </w:t>
-      </w:r>
-      <w:r>
-        <w:rPr>
-          <w:rFonts w:ascii="Verdana" w:hAnsi="Verdana"/>
-          <w:sz w:val="24"/>
-          <w:szCs w:val="24"/>
-        </w:rPr>
-        <w:t>Organizer, &amp; Spanner.</w:t>
+        <w:t>The registered Organizer users already added by the developer.</w:t>
       </w:r>
     </w:p>
     <w:p>
@@ -174,6 +166,46 @@
           <w:szCs w:val="24"/>
         </w:rPr>
       </w:pPr>
+      <w:r>
+        <w:rPr>
+          <w:rFonts w:ascii="Verdana" w:hAnsi="Verdana"/>
+          <w:sz w:val="24"/>
+          <w:szCs w:val="24"/>
+        </w:rPr>
+        <w:t xml:space="preserve">The registered </w:t>
+      </w:r>
+      <w:r>
+        <w:rPr>
+          <w:rFonts w:ascii="Verdana" w:hAnsi="Verdana"/>
+          <w:sz w:val="24"/>
+          <w:szCs w:val="24"/>
+        </w:rPr>
+        <w:t>Spanner</w:t>
+      </w:r>
+      <w:r>
+        <w:rPr>
+          <w:rFonts w:ascii="Verdana" w:hAnsi="Verdana"/>
+          <w:sz w:val="24"/>
+          <w:szCs w:val="24"/>
+        </w:rPr>
+        <w:t xml:space="preserve"> users added by the </w:t>
+      </w:r>
+      <w:r>
+        <w:rPr>
+          <w:rFonts w:ascii="Verdana" w:hAnsi="Verdana"/>
+          <w:sz w:val="24"/>
+          <w:szCs w:val="24"/>
+        </w:rPr>
+        <w:t>Organizer of the spanners group</w:t>
+      </w:r>
+      <w:r>
+        <w:rPr>
+          <w:rFonts w:ascii="Verdana" w:hAnsi="Verdana"/>
+          <w:sz w:val="24"/>
+          <w:szCs w:val="24"/>
+        </w:rPr>
+        <w:t>.</w:t>
+      </w:r>
     </w:p>
     <w:p>
       <w:pPr>
@@ -184,6 +216,16 @@
           <w:szCs w:val="24"/>
         </w:rPr>
       </w:pPr>
+    </w:p>
+    <w:p>
+      <w:pPr>
+        <w:spacing w:after="20" w:line="276" w:lineRule="auto"/>
+        <w:rPr>
+          <w:rFonts w:ascii="Verdana" w:hAnsi="Verdana"/>
+          <w:sz w:val="24"/>
+          <w:szCs w:val="24"/>
+        </w:rPr>
+      </w:pPr>
       <w:r>
         <w:rPr>
           <w:rFonts w:ascii="Verdana" w:hAnsi="Verdana"/>
@@ -206,15 +248,7 @@
           <w:sz w:val="24"/>
           <w:szCs w:val="24"/>
         </w:rPr>
-        <w:t xml:space="preserve"> </w:t>
-      </w:r>
-      <w:r>
-        <w:rPr>
-          <w:rFonts w:ascii="Verdana" w:hAnsi="Verdana"/>
-          <w:sz w:val="24"/>
-          <w:szCs w:val="24"/>
-        </w:rPr>
-        <w:t>kn</w:t>
+        <w:t xml:space="preserve"> kn</w:t>
       </w:r>
       <w:r>
         <w:rPr>
@@ -278,7 +312,31 @@
           <w:sz w:val="24"/>
           <w:szCs w:val="24"/>
         </w:rPr>
-        <w:t xml:space="preserve"> login to the site he can</w:t>
+        <w:t xml:space="preserve"> login to the site</w:t>
+      </w:r>
+      <w:r>
+        <w:rPr>
+          <w:rFonts w:ascii="Verdana" w:hAnsi="Verdana"/>
+          <w:sz w:val="24"/>
+          <w:szCs w:val="24"/>
+        </w:rPr>
+        <w:t>;</w:t>
+      </w:r>
+      <w:r>
+        <w:rPr>
+          <w:rFonts w:ascii="Verdana" w:hAnsi="Verdana"/>
+          <w:sz w:val="24"/>
+          <w:szCs w:val="24"/>
+        </w:rPr>
+        <w:t xml:space="preserve"> he c</w:t>
+      </w:r>
+      <w:r>
+        <w:rPr>
+          <w:rFonts w:ascii="Verdana" w:hAnsi="Verdana"/>
+          <w:sz w:val="24"/>
+          <w:szCs w:val="24"/>
+        </w:rPr>
+        <w:t>ould</w:t>
       </w:r>
       <w:r>
         <w:rPr>
@@ -310,23 +368,7 @@
           <w:sz w:val="24"/>
           <w:szCs w:val="24"/>
         </w:rPr>
-        <w:t>Add &amp; Edit all Spanners</w:t>
-      </w:r>
-      <w:r>
-        <w:rPr>
-          <w:rFonts w:ascii="Verdana" w:hAnsi="Verdana"/>
-          <w:sz w:val="24"/>
-          <w:szCs w:val="24"/>
-        </w:rPr>
-        <w:t xml:space="preserve"> </w:t>
-      </w:r>
-      <w:r>
-        <w:rPr>
-          <w:rFonts w:ascii="Verdana" w:hAnsi="Verdana"/>
-          <w:sz w:val="24"/>
-          <w:szCs w:val="24"/>
-        </w:rPr>
-        <w:t>data of the group</w:t>
+        <w:t>Add &amp; Edit all Spanners data of the group</w:t>
       </w:r>
       <w:r>
         <w:rPr>
@@ -438,7 +480,15 @@
           <w:sz w:val="24"/>
           <w:szCs w:val="24"/>
         </w:rPr>
-        <w:t>Process and settle the flight record</w:t>
+        <w:t xml:space="preserve">Process </w:t>
+      </w:r>
+      <w:r>
+        <w:rPr>
+          <w:rFonts w:ascii="Verdana" w:hAnsi="Verdana"/>
+          <w:sz w:val="24"/>
+          <w:szCs w:val="24"/>
+        </w:rPr>
+        <w:t>the flight record</w:t>
       </w:r>
       <w:r>
         <w:rPr>
@@ -470,7 +520,15 @@
           <w:sz w:val="24"/>
           <w:szCs w:val="24"/>
         </w:rPr>
-        <w:t>View group flight records</w:t>
+        <w:t>S</w:t>
+      </w:r>
+      <w:r>
+        <w:rPr>
+          <w:rFonts w:ascii="Verdana" w:hAnsi="Verdana"/>
+          <w:sz w:val="24"/>
+          <w:szCs w:val="24"/>
+        </w:rPr>
+        <w:t>ettle the flight record</w:t>
       </w:r>
       <w:r>
         <w:rPr>
@@ -502,23 +560,15 @@
           <w:sz w:val="24"/>
           <w:szCs w:val="24"/>
         </w:rPr>
-        <w:t xml:space="preserve">Change </w:t>
-      </w:r>
-      <w:r>
-        <w:rPr>
-          <w:rFonts w:ascii="Verdana" w:hAnsi="Verdana"/>
-          <w:sz w:val="24"/>
-          <w:szCs w:val="24"/>
-        </w:rPr>
-        <w:t>self-</w:t>
-      </w:r>
-      <w:r>
-        <w:rPr>
-          <w:rFonts w:ascii="Verdana" w:hAnsi="Verdana"/>
-          <w:sz w:val="24"/>
-          <w:szCs w:val="24"/>
-        </w:rPr>
-        <w:t>password.</w:t>
+        <w:t>View group flight records</w:t>
+      </w:r>
+      <w:r>
+        <w:rPr>
+          <w:rFonts w:ascii="Verdana" w:hAnsi="Verdana"/>
+          <w:sz w:val="24"/>
+          <w:szCs w:val="24"/>
+        </w:rPr>
+        <w:t>.</w:t>
       </w:r>
     </w:p>
     <w:p>
@@ -542,133 +592,15 @@
           <w:sz w:val="24"/>
           <w:szCs w:val="24"/>
         </w:rPr>
-        <w:t>View the data of the flight</w:t>
-      </w:r>
-      <w:r>
-        <w:rPr>
-          <w:rFonts w:ascii="Verdana" w:hAnsi="Verdana"/>
-          <w:sz w:val="24"/>
-          <w:szCs w:val="24"/>
-        </w:rPr>
-        <w:t>.</w:t>
-      </w:r>
-    </w:p>
-    <w:p>
-      <w:pPr>
-        <w:spacing w:after="20" w:line="276" w:lineRule="auto"/>
-        <w:rPr>
-          <w:rFonts w:ascii="Verdana" w:hAnsi="Verdana"/>
-          <w:sz w:val="24"/>
-          <w:szCs w:val="24"/>
-        </w:rPr>
-      </w:pPr>
-      <w:bookmarkStart w:id="0" w:name="_GoBack"/>
-      <w:bookmarkEnd w:id="0"/>
-    </w:p>
-    <w:p>
-      <w:pPr>
-        <w:spacing w:after="20" w:line="276" w:lineRule="auto"/>
-        <w:rPr>
-          <w:rFonts w:ascii="Verdana" w:hAnsi="Verdana"/>
-          <w:sz w:val="24"/>
-          <w:szCs w:val="24"/>
-        </w:rPr>
-      </w:pPr>
-      <w:r>
-        <w:rPr>
-          <w:rFonts w:ascii="Verdana" w:hAnsi="Verdana"/>
-          <w:sz w:val="24"/>
-          <w:szCs w:val="24"/>
-        </w:rPr>
-        <w:t xml:space="preserve">The </w:t>
-      </w:r>
-      <w:r>
-        <w:rPr>
-          <w:rFonts w:ascii="Verdana" w:hAnsi="Verdana"/>
-          <w:sz w:val="24"/>
-          <w:szCs w:val="24"/>
-        </w:rPr>
-        <w:t>Spanner</w:t>
-      </w:r>
-      <w:r>
-        <w:rPr>
-          <w:rFonts w:ascii="Verdana" w:hAnsi="Verdana"/>
-          <w:sz w:val="24"/>
-          <w:szCs w:val="24"/>
-        </w:rPr>
-        <w:t xml:space="preserve"> kn</w:t>
-      </w:r>
-      <w:r>
-        <w:rPr>
-          <w:rFonts w:ascii="Verdana" w:hAnsi="Verdana"/>
-          <w:sz w:val="24"/>
-          <w:szCs w:val="24"/>
-        </w:rPr>
-        <w:t>o</w:t>
-      </w:r>
-      <w:r>
-        <w:rPr>
-          <w:rFonts w:ascii="Verdana" w:hAnsi="Verdana"/>
-          <w:sz w:val="24"/>
-          <w:szCs w:val="24"/>
-        </w:rPr>
-        <w:t>w</w:t>
-      </w:r>
-      <w:r>
-        <w:rPr>
-          <w:rFonts w:ascii="Verdana" w:hAnsi="Verdana"/>
-          <w:sz w:val="24"/>
-          <w:szCs w:val="24"/>
-        </w:rPr>
-        <w:t>n</w:t>
-      </w:r>
-      <w:r>
-        <w:rPr>
-          <w:rFonts w:ascii="Verdana" w:hAnsi="Verdana"/>
-          <w:sz w:val="24"/>
-          <w:szCs w:val="24"/>
-        </w:rPr>
-        <w:t xml:space="preserve"> by the website when he login by username and password and may be an error in the login when username and password aren't correct. </w:t>
-      </w:r>
-      <w:r>
-        <w:rPr>
-          <w:rFonts w:ascii="Verdana" w:hAnsi="Verdana"/>
-          <w:sz w:val="24"/>
-          <w:szCs w:val="24"/>
-        </w:rPr>
-        <w:t>A</w:t>
-      </w:r>
-      <w:r>
-        <w:rPr>
-          <w:rFonts w:ascii="Verdana" w:hAnsi="Verdana"/>
-          <w:sz w:val="24"/>
-          <w:szCs w:val="24"/>
-        </w:rPr>
-        <w:t xml:space="preserve">fter </w:t>
-      </w:r>
-      <w:r>
-        <w:rPr>
-          <w:rFonts w:ascii="Verdana" w:hAnsi="Verdana"/>
-          <w:sz w:val="24"/>
-          <w:szCs w:val="24"/>
-        </w:rPr>
-        <w:t>his</w:t>
-      </w:r>
-      <w:r>
-        <w:rPr>
-          <w:rFonts w:ascii="Verdana" w:hAnsi="Verdana"/>
-          <w:sz w:val="24"/>
-          <w:szCs w:val="24"/>
-        </w:rPr>
-        <w:t xml:space="preserve"> login to the site he can</w:t>
-      </w:r>
-      <w:r>
-        <w:rPr>
-          <w:rFonts w:ascii="Verdana" w:hAnsi="Verdana"/>
-          <w:sz w:val="24"/>
-          <w:szCs w:val="24"/>
-        </w:rPr>
-        <w:t>:</w:t>
+        <w:t>Change self-</w:t>
+      </w:r>
+      <w:r>
+        <w:rPr>
+          <w:rFonts w:ascii="Verdana" w:hAnsi="Verdana"/>
+          <w:sz w:val="24"/>
+          <w:szCs w:val="24"/>
+        </w:rPr>
+        <w:t>password.</w:t>
       </w:r>
     </w:p>
     <w:p>
@@ -692,7 +624,7 @@
           <w:sz w:val="24"/>
           <w:szCs w:val="24"/>
         </w:rPr>
-        <w:t>View group flight records</w:t>
+        <w:t>View the data of the flight</w:t>
       </w:r>
       <w:r>
         <w:rPr>
@@ -701,6 +633,146 @@
           <w:szCs w:val="24"/>
         </w:rPr>
         <w:t>.</w:t>
+      </w:r>
+    </w:p>
+    <w:p>
+      <w:pPr>
+        <w:spacing w:after="20" w:line="276" w:lineRule="auto"/>
+        <w:rPr>
+          <w:rFonts w:ascii="Verdana" w:hAnsi="Verdana"/>
+          <w:sz w:val="24"/>
+          <w:szCs w:val="24"/>
+        </w:rPr>
+      </w:pPr>
+    </w:p>
+    <w:p>
+      <w:pPr>
+        <w:spacing w:after="20" w:line="276" w:lineRule="auto"/>
+        <w:rPr>
+          <w:rFonts w:ascii="Verdana" w:hAnsi="Verdana"/>
+          <w:sz w:val="24"/>
+          <w:szCs w:val="24"/>
+        </w:rPr>
+      </w:pPr>
+      <w:r>
+        <w:rPr>
+          <w:rFonts w:ascii="Verdana" w:hAnsi="Verdana"/>
+          <w:sz w:val="24"/>
+          <w:szCs w:val="24"/>
+        </w:rPr>
+        <w:t xml:space="preserve">The </w:t>
+      </w:r>
+      <w:r>
+        <w:rPr>
+          <w:rFonts w:ascii="Verdana" w:hAnsi="Verdana"/>
+          <w:sz w:val="24"/>
+          <w:szCs w:val="24"/>
+        </w:rPr>
+        <w:t>Spanner</w:t>
+      </w:r>
+      <w:r>
+        <w:rPr>
+          <w:rFonts w:ascii="Verdana" w:hAnsi="Verdana"/>
+          <w:sz w:val="24"/>
+          <w:szCs w:val="24"/>
+        </w:rPr>
+        <w:t xml:space="preserve"> kn</w:t>
+      </w:r>
+      <w:r>
+        <w:rPr>
+          <w:rFonts w:ascii="Verdana" w:hAnsi="Verdana"/>
+          <w:sz w:val="24"/>
+          <w:szCs w:val="24"/>
+        </w:rPr>
+        <w:t>o</w:t>
+      </w:r>
+      <w:r>
+        <w:rPr>
+          <w:rFonts w:ascii="Verdana" w:hAnsi="Verdana"/>
+          <w:sz w:val="24"/>
+          <w:szCs w:val="24"/>
+        </w:rPr>
+        <w:t>w</w:t>
+      </w:r>
+      <w:r>
+        <w:rPr>
+          <w:rFonts w:ascii="Verdana" w:hAnsi="Verdana"/>
+          <w:sz w:val="24"/>
+          <w:szCs w:val="24"/>
+        </w:rPr>
+        <w:t>n</w:t>
+      </w:r>
+      <w:r>
+        <w:rPr>
+          <w:rFonts w:ascii="Verdana" w:hAnsi="Verdana"/>
+          <w:sz w:val="24"/>
+          <w:szCs w:val="24"/>
+        </w:rPr>
+        <w:t xml:space="preserve"> by the website when he login by username and password and may be an error in the login when username and password aren't correct. </w:t>
+      </w:r>
+      <w:r>
+        <w:rPr>
+          <w:rFonts w:ascii="Verdana" w:hAnsi="Verdana"/>
+          <w:sz w:val="24"/>
+          <w:szCs w:val="24"/>
+        </w:rPr>
+        <w:t>A</w:t>
+      </w:r>
+      <w:r>
+        <w:rPr>
+          <w:rFonts w:ascii="Verdana" w:hAnsi="Verdana"/>
+          <w:sz w:val="24"/>
+          <w:szCs w:val="24"/>
+        </w:rPr>
+        <w:t xml:space="preserve">fter </w:t>
+      </w:r>
+      <w:r>
+        <w:rPr>
+          <w:rFonts w:ascii="Verdana" w:hAnsi="Verdana"/>
+          <w:sz w:val="24"/>
+          <w:szCs w:val="24"/>
+        </w:rPr>
+        <w:t>his</w:t>
+      </w:r>
+      <w:r>
+        <w:rPr>
+          <w:rFonts w:ascii="Verdana" w:hAnsi="Verdana"/>
+          <w:sz w:val="24"/>
+          <w:szCs w:val="24"/>
+        </w:rPr>
+        <w:t xml:space="preserve"> login to the site</w:t>
+      </w:r>
+      <w:r>
+        <w:rPr>
+          <w:rFonts w:ascii="Verdana" w:hAnsi="Verdana"/>
+          <w:sz w:val="24"/>
+          <w:szCs w:val="24"/>
+        </w:rPr>
+        <w:t>;</w:t>
+      </w:r>
+      <w:r>
+        <w:rPr>
+          <w:rFonts w:ascii="Verdana" w:hAnsi="Verdana"/>
+          <w:sz w:val="24"/>
+          <w:szCs w:val="24"/>
+        </w:rPr>
+        <w:t xml:space="preserve"> he c</w:t>
+      </w:r>
+      <w:r>
+        <w:rPr>
+          <w:rFonts w:ascii="Verdana" w:hAnsi="Verdana"/>
+          <w:sz w:val="24"/>
+          <w:szCs w:val="24"/>
+        </w:rPr>
+        <w:t>ould</w:t>
+      </w:r>
+      <w:r>
+        <w:rPr>
+          <w:rFonts w:ascii="Verdana" w:hAnsi="Verdana"/>
+          <w:sz w:val="24"/>
+          <w:szCs w:val="24"/>
+        </w:rPr>
+        <w:t>:</w:t>
       </w:r>
     </w:p>
     <w:p>
@@ -724,15 +796,15 @@
           <w:sz w:val="24"/>
           <w:szCs w:val="24"/>
         </w:rPr>
-        <w:t>Change self-</w:t>
-      </w:r>
-      <w:r>
-        <w:rPr>
-          <w:rFonts w:ascii="Verdana" w:hAnsi="Verdana"/>
-          <w:sz w:val="24"/>
-          <w:szCs w:val="24"/>
-        </w:rPr>
-        <w:t>password.</w:t>
+        <w:t>View group flight records</w:t>
+      </w:r>
+      <w:r>
+        <w:rPr>
+          <w:rFonts w:ascii="Verdana" w:hAnsi="Verdana"/>
+          <w:sz w:val="24"/>
+          <w:szCs w:val="24"/>
+        </w:rPr>
+        <w:t>.</w:t>
       </w:r>
     </w:p>
     <w:p>
@@ -756,15 +828,15 @@
           <w:sz w:val="24"/>
           <w:szCs w:val="24"/>
         </w:rPr>
-        <w:t>View the data of the flight</w:t>
-      </w:r>
-      <w:r>
-        <w:rPr>
-          <w:rFonts w:ascii="Verdana" w:hAnsi="Verdana"/>
-          <w:sz w:val="24"/>
-          <w:szCs w:val="24"/>
-        </w:rPr>
-        <w:t>.</w:t>
+        <w:t>Change self-</w:t>
+      </w:r>
+      <w:r>
+        <w:rPr>
+          <w:rFonts w:ascii="Verdana" w:hAnsi="Verdana"/>
+          <w:sz w:val="24"/>
+          <w:szCs w:val="24"/>
+        </w:rPr>
+        <w:t>password.</w:t>
       </w:r>
     </w:p>
     <w:p>
@@ -788,7 +860,7 @@
           <w:sz w:val="24"/>
           <w:szCs w:val="24"/>
         </w:rPr>
-        <w:t>View self-flight records</w:t>
+        <w:t>View the data of the flight</w:t>
       </w:r>
       <w:r>
         <w:rPr>
@@ -797,42 +869,6 @@
           <w:szCs w:val="24"/>
         </w:rPr>
         <w:t>.</w:t>
-      </w:r>
-    </w:p>
-    <w:p>
-      <w:pPr>
-        <w:spacing w:after="20" w:line="276" w:lineRule="auto"/>
-        <w:rPr>
-          <w:rFonts w:ascii="Verdana" w:hAnsi="Verdana"/>
-          <w:sz w:val="24"/>
-          <w:szCs w:val="24"/>
-        </w:rPr>
-      </w:pPr>
-    </w:p>
-    <w:p>
-      <w:pPr>
-        <w:spacing w:after="20" w:line="276" w:lineRule="auto"/>
-        <w:rPr>
-          <w:rFonts w:ascii="Verdana" w:hAnsi="Verdana"/>
-          <w:sz w:val="24"/>
-          <w:szCs w:val="24"/>
-        </w:rPr>
-      </w:pPr>
-      <w:r>
-        <w:rPr>
-          <w:rFonts w:ascii="Verdana" w:hAnsi="Verdana"/>
-          <w:sz w:val="24"/>
-          <w:szCs w:val="24"/>
-        </w:rPr>
-        <w:t xml:space="preserve">In </w:t>
-      </w:r>
-      <w:r>
-        <w:rPr>
-          <w:rFonts w:ascii="Verdana" w:hAnsi="Verdana"/>
-          <w:sz w:val="24"/>
-          <w:szCs w:val="24"/>
-        </w:rPr>
-        <w:t>future versions there will be:</w:t>
       </w:r>
     </w:p>
     <w:p>
@@ -856,31 +892,7 @@
           <w:sz w:val="24"/>
           <w:szCs w:val="24"/>
         </w:rPr>
-        <w:t>AI algorithm to</w:t>
-      </w:r>
-      <w:r>
-        <w:rPr>
-          <w:rFonts w:ascii="Verdana" w:hAnsi="Verdana"/>
-          <w:sz w:val="24"/>
-          <w:szCs w:val="24"/>
-        </w:rPr>
-        <w:t xml:space="preserve"> </w:t>
-      </w:r>
-      <w:r>
-        <w:rPr>
-          <w:rFonts w:ascii="Verdana" w:hAnsi="Verdana"/>
-          <w:sz w:val="24"/>
-          <w:szCs w:val="24"/>
-        </w:rPr>
-        <w:t>p</w:t>
-      </w:r>
-      <w:r>
-        <w:rPr>
-          <w:rFonts w:ascii="Verdana" w:hAnsi="Verdana"/>
-          <w:sz w:val="24"/>
-          <w:szCs w:val="24"/>
-        </w:rPr>
-        <w:t>rocess and settle the flight record</w:t>
+        <w:t>View self-flight records</w:t>
       </w:r>
       <w:r>
         <w:rPr>
@@ -893,69 +905,15 @@
     </w:p>
     <w:p>
       <w:pPr>
-        <w:pStyle w:val="ListParagraph"/>
-        <w:numPr>
-          <w:ilvl w:val="0"/>
-          <w:numId w:val="10"/>
-        </w:numPr>
         <w:spacing w:after="20" w:line="276" w:lineRule="auto"/>
-        <w:ind w:left="340" w:hanging="170"/>
-        <w:rPr>
-          <w:rFonts w:ascii="Verdana" w:hAnsi="Verdana"/>
-          <w:sz w:val="24"/>
-          <w:szCs w:val="24"/>
-        </w:rPr>
-      </w:pPr>
-      <w:r>
-        <w:rPr>
-          <w:rFonts w:ascii="Verdana" w:hAnsi="Verdana"/>
-          <w:sz w:val="24"/>
-          <w:szCs w:val="24"/>
-        </w:rPr>
-        <w:t xml:space="preserve">UI for the admin to </w:t>
-      </w:r>
-      <w:r>
-        <w:rPr>
-          <w:rFonts w:ascii="Verdana" w:hAnsi="Verdana"/>
-          <w:sz w:val="24"/>
-          <w:szCs w:val="24"/>
-        </w:rPr>
-        <w:t>Add &amp; Edit Organizer with</w:t>
-      </w:r>
-      <w:r>
-        <w:rPr>
-          <w:rFonts w:ascii="Verdana" w:hAnsi="Verdana"/>
-          <w:sz w:val="24"/>
-          <w:szCs w:val="24"/>
-        </w:rPr>
-        <w:t xml:space="preserve"> his Groups, and </w:t>
-      </w:r>
-      <w:r>
-        <w:rPr>
-          <w:rFonts w:ascii="Verdana" w:hAnsi="Verdana"/>
-          <w:sz w:val="24"/>
-          <w:szCs w:val="24"/>
-        </w:rPr>
-        <w:t>Specify all constants values</w:t>
-      </w:r>
-      <w:r>
-        <w:rPr>
-          <w:rFonts w:ascii="Verdana" w:hAnsi="Verdana"/>
-          <w:sz w:val="24"/>
-          <w:szCs w:val="24"/>
-        </w:rPr>
-        <w:t xml:space="preserve"> &amp; fixed data.</w:t>
-      </w:r>
-    </w:p>
-    <w:p>
-      <w:pPr>
-        <w:spacing w:after="20" w:line="276" w:lineRule="auto"/>
-        <w:rPr>
-          <w:rFonts w:ascii="Verdana" w:hAnsi="Verdana"/>
-          <w:sz w:val="24"/>
-          <w:szCs w:val="24"/>
-        </w:rPr>
-      </w:pPr>
+        <w:rPr>
+          <w:rFonts w:ascii="Verdana" w:hAnsi="Verdana"/>
+          <w:sz w:val="24"/>
+          <w:szCs w:val="24"/>
+        </w:rPr>
+      </w:pPr>
+      <w:bookmarkStart w:id="0" w:name="_GoBack"/>
+      <w:bookmarkEnd w:id="0"/>
     </w:p>
     <w:sectPr>
       <w:pgSz w:w="11909" w:h="16834" w:code="9"/>
@@ -2657,7 +2615,7 @@
 </file>
 
 <file path=customXml/itemProps1.xml><?xml version="1.0" encoding="utf-8"?>
-<ds:datastoreItem xmlns:ds="http://schemas.openxmlformats.org/officeDocument/2006/customXml" ds:itemID="{D77C9229-39FB-4899-931D-E508BF9AFFB6}">
+<ds:datastoreItem xmlns:ds="http://schemas.openxmlformats.org/officeDocument/2006/customXml" ds:itemID="{FDBB87BD-4FC6-45D5-82F6-FFF1C02EA6AA}">
   <ds:schemaRefs>
     <ds:schemaRef ds:uri="http://schemas.openxmlformats.org/officeDocument/2006/bibliography"/>
   </ds:schemaRefs>

</xml_diff>